<commit_message>
A wordök és a végleges anyag módosítása
</commit_message>
<xml_diff>
--- a/6_szkeleton_beadasa/Követelménylista_TSZ.docx
+++ b/6_szkeleton_beadasa/Követelménylista_TSZ.docx
@@ -915,38 +915,91 @@
         </w:trPr>
         <w:tc>
           <w:tcPr>
-            <w:tcW w:w="9209" w:type="dxa"/>
-            <w:gridSpan w:val="3"/>
-            <w:tcBorders>
-              <w:top w:val="single" w:sz="4" w:space="0" w:color="000000"/>
-              <w:left w:val="single" w:sz="4" w:space="0" w:color="000000"/>
-              <w:bottom w:val="single" w:sz="4" w:space="0" w:color="000000"/>
-              <w:right w:val="single" w:sz="4" w:space="0" w:color="000000"/>
-            </w:tcBorders>
-            <w:shd w:val="clear" w:color="auto" w:fill="E8E8E8" w:themeFill="background2"/>
-            <w:vAlign w:val="center"/>
-          </w:tcPr>
-          <w:p>
-            <w:pPr>
-              <w:pStyle w:val="magyarazat"/>
-              <w:spacing w:before="60" w:after="60"/>
-              <w:jc w:val="center"/>
-              <w:rPr>
-                <w:rFonts w:ascii="Times New Roman" w:hAnsi="Times New Roman" w:cs="Times New Roman"/>
-                <w:b/>
-                <w:i w:val="0"/>
-                <w:color w:val="auto"/>
-              </w:rPr>
-            </w:pPr>
-            <w:r>
-              <w:rPr>
-                <w:rFonts w:ascii="Times New Roman" w:hAnsi="Times New Roman" w:cs="Times New Roman"/>
-                <w:b/>
-                <w:i w:val="0"/>
-                <w:color w:val="auto"/>
-              </w:rPr>
-              <w:t>2. GOMBÁK</w:t>
-            </w:r>
+            <w:tcW w:w="1271" w:type="dxa"/>
+            <w:tcBorders>
+              <w:top w:val="single" w:sz="4" w:space="0" w:color="000000"/>
+              <w:left w:val="single" w:sz="4" w:space="0" w:color="000000"/>
+              <w:bottom w:val="single" w:sz="4" w:space="0" w:color="000000"/>
+              <w:right w:val="single" w:sz="4" w:space="0" w:color="000000"/>
+            </w:tcBorders>
+            <w:vAlign w:val="center"/>
+          </w:tcPr>
+          <w:p>
+            <w:pPr>
+              <w:pStyle w:val="magyarazat"/>
+              <w:spacing w:before="60" w:after="60"/>
+              <w:jc w:val="center"/>
+              <w:rPr>
+                <w:rFonts w:ascii="Times New Roman" w:hAnsi="Times New Roman" w:cs="Times New Roman"/>
+                <w:b/>
+                <w:i w:val="0"/>
+                <w:color w:val="auto"/>
+              </w:rPr>
+            </w:pPr>
+            <w:r>
+              <w:rPr>
+                <w:rFonts w:ascii="Times New Roman" w:hAnsi="Times New Roman" w:cs="Times New Roman"/>
+                <w:b/>
+                <w:i w:val="0"/>
+                <w:color w:val="auto"/>
+              </w:rPr>
+              <w:t>új</w:t>
+            </w:r>
+          </w:p>
+        </w:tc>
+        <w:tc>
+          <w:tcPr>
+            <w:tcW w:w="7088" w:type="dxa"/>
+            <w:tcBorders>
+              <w:top w:val="single" w:sz="4" w:space="0" w:color="000000"/>
+              <w:left w:val="single" w:sz="4" w:space="0" w:color="000000"/>
+              <w:bottom w:val="single" w:sz="4" w:space="0" w:color="000000"/>
+              <w:right w:val="single" w:sz="4" w:space="0" w:color="000000"/>
+            </w:tcBorders>
+            <w:vAlign w:val="center"/>
+          </w:tcPr>
+          <w:p>
+            <w:pPr>
+              <w:pStyle w:val="magyarazat"/>
+              <w:spacing w:before="60" w:after="60"/>
+              <w:jc w:val="both"/>
+              <w:rPr>
+                <w:rFonts w:ascii="Times New Roman" w:hAnsi="Times New Roman" w:cs="Times New Roman"/>
+                <w:i w:val="0"/>
+                <w:color w:val="000000"/>
+              </w:rPr>
+            </w:pPr>
+            <w:r>
+              <w:rPr>
+                <w:rFonts w:ascii="Times New Roman" w:hAnsi="Times New Roman" w:cs="Times New Roman"/>
+                <w:i w:val="0"/>
+                <w:color w:val="000000"/>
+              </w:rPr>
+              <w:t>Egy tektonon egy fonalon lehet több rovar is.</w:t>
+            </w:r>
+          </w:p>
+        </w:tc>
+        <w:tc>
+          <w:tcPr>
+            <w:tcW w:w="850" w:type="dxa"/>
+            <w:tcBorders>
+              <w:top w:val="single" w:sz="4" w:space="0" w:color="000000"/>
+              <w:left w:val="single" w:sz="4" w:space="0" w:color="000000"/>
+              <w:bottom w:val="single" w:sz="4" w:space="0" w:color="000000"/>
+              <w:right w:val="single" w:sz="4" w:space="0" w:color="000000"/>
+            </w:tcBorders>
+          </w:tcPr>
+          <w:p>
+            <w:pPr>
+              <w:pStyle w:val="magyarazat"/>
+              <w:spacing w:before="60" w:after="60"/>
+              <w:jc w:val="center"/>
+              <w:rPr>
+                <w:rFonts w:ascii="Times New Roman" w:hAnsi="Times New Roman" w:cs="Times New Roman"/>
+                <w:i w:val="0"/>
+                <w:color w:val="000000"/>
+              </w:rPr>
+            </w:pPr>
           </w:p>
         </w:tc>
       </w:tr>
@@ -956,98 +1009,37 @@
         </w:trPr>
         <w:tc>
           <w:tcPr>
-            <w:tcW w:w="1271" w:type="dxa"/>
-            <w:tcBorders>
-              <w:top w:val="single" w:sz="4" w:space="0" w:color="000000"/>
-              <w:left w:val="single" w:sz="4" w:space="0" w:color="000000"/>
-              <w:bottom w:val="single" w:sz="4" w:space="0" w:color="000000"/>
-              <w:right w:val="single" w:sz="4" w:space="0" w:color="000000"/>
-            </w:tcBorders>
-            <w:vAlign w:val="center"/>
-          </w:tcPr>
-          <w:p>
-            <w:pPr>
-              <w:pStyle w:val="magyarazat"/>
-              <w:spacing w:before="60" w:after="60"/>
-              <w:jc w:val="center"/>
-              <w:rPr>
-                <w:rFonts w:ascii="Times New Roman" w:hAnsi="Times New Roman" w:cs="Times New Roman"/>
-                <w:b/>
-                <w:i w:val="0"/>
-                <w:color w:val="auto"/>
-              </w:rPr>
-            </w:pPr>
-            <w:r>
-              <w:rPr>
-                <w:rFonts w:ascii="Times New Roman" w:hAnsi="Times New Roman" w:cs="Times New Roman"/>
-                <w:b/>
-                <w:i w:val="0"/>
-                <w:color w:val="auto"/>
-              </w:rPr>
-              <w:t>GBT001</w:t>
-            </w:r>
-          </w:p>
-        </w:tc>
-        <w:tc>
-          <w:tcPr>
-            <w:tcW w:w="7088" w:type="dxa"/>
-            <w:tcBorders>
-              <w:top w:val="single" w:sz="4" w:space="0" w:color="000000"/>
-              <w:left w:val="single" w:sz="4" w:space="0" w:color="000000"/>
-              <w:bottom w:val="single" w:sz="4" w:space="0" w:color="000000"/>
-              <w:right w:val="single" w:sz="4" w:space="0" w:color="000000"/>
-            </w:tcBorders>
-            <w:vAlign w:val="center"/>
-          </w:tcPr>
-          <w:p>
-            <w:pPr>
-              <w:pStyle w:val="magyarazat"/>
-              <w:spacing w:before="60" w:after="60"/>
-              <w:jc w:val="both"/>
-              <w:rPr>
-                <w:rFonts w:ascii="Times New Roman" w:hAnsi="Times New Roman" w:cs="Times New Roman"/>
-                <w:i w:val="0"/>
-                <w:color w:val="000000"/>
-              </w:rPr>
-            </w:pPr>
-            <w:r>
-              <w:rPr>
-                <w:rFonts w:ascii="Times New Roman" w:hAnsi="Times New Roman" w:cs="Times New Roman"/>
-                <w:i w:val="0"/>
-                <w:color w:val="000000"/>
-              </w:rPr>
-              <w:t>Egy gombatest növesztéséhez 3 spóra szükséges.</w:t>
-            </w:r>
-          </w:p>
-        </w:tc>
-        <w:tc>
-          <w:tcPr>
-            <w:tcW w:w="850" w:type="dxa"/>
-            <w:tcBorders>
-              <w:top w:val="single" w:sz="4" w:space="0" w:color="000000"/>
-              <w:left w:val="single" w:sz="4" w:space="0" w:color="000000"/>
-              <w:bottom w:val="single" w:sz="4" w:space="0" w:color="000000"/>
-              <w:right w:val="single" w:sz="4" w:space="0" w:color="000000"/>
-            </w:tcBorders>
-          </w:tcPr>
-          <w:p>
-            <w:pPr>
-              <w:pStyle w:val="magyarazat"/>
-              <w:spacing w:before="60" w:after="60"/>
-              <w:jc w:val="center"/>
-              <w:rPr>
-                <w:rFonts w:ascii="Times New Roman" w:hAnsi="Times New Roman" w:cs="Times New Roman"/>
-                <w:i w:val="0"/>
-                <w:color w:val="000000"/>
-              </w:rPr>
-            </w:pPr>
-            <w:r>
-              <w:rPr>
-                <w:rFonts w:ascii="Times New Roman" w:hAnsi="Times New Roman" w:cs="Times New Roman"/>
-                <w:i w:val="0"/>
-                <w:color w:val="000000"/>
-              </w:rPr>
-              <w:t>N</w:t>
+            <w:tcW w:w="9209" w:type="dxa"/>
+            <w:gridSpan w:val="3"/>
+            <w:tcBorders>
+              <w:top w:val="single" w:sz="4" w:space="0" w:color="000000"/>
+              <w:left w:val="single" w:sz="4" w:space="0" w:color="000000"/>
+              <w:bottom w:val="single" w:sz="4" w:space="0" w:color="000000"/>
+              <w:right w:val="single" w:sz="4" w:space="0" w:color="000000"/>
+            </w:tcBorders>
+            <w:shd w:val="clear" w:color="auto" w:fill="E8E8E8" w:themeFill="background2"/>
+            <w:vAlign w:val="center"/>
+          </w:tcPr>
+          <w:p>
+            <w:pPr>
+              <w:pStyle w:val="magyarazat"/>
+              <w:spacing w:before="60" w:after="60"/>
+              <w:jc w:val="center"/>
+              <w:rPr>
+                <w:rFonts w:ascii="Times New Roman" w:hAnsi="Times New Roman" w:cs="Times New Roman"/>
+                <w:b/>
+                <w:i w:val="0"/>
+                <w:color w:val="auto"/>
+              </w:rPr>
+            </w:pPr>
+            <w:r>
+              <w:rPr>
+                <w:rFonts w:ascii="Times New Roman" w:hAnsi="Times New Roman" w:cs="Times New Roman"/>
+                <w:b/>
+                <w:i w:val="0"/>
+                <w:color w:val="auto"/>
+              </w:rPr>
+              <w:t>2. GOMBÁK</w:t>
             </w:r>
           </w:p>
         </w:tc>
@@ -1086,7 +1078,7 @@
                 <w:i w:val="0"/>
                 <w:color w:val="auto"/>
               </w:rPr>
-              <w:t>GBT002</w:t>
+              <w:t>GBT001</w:t>
             </w:r>
           </w:p>
         </w:tc>
@@ -1118,7 +1110,7 @@
                 <w:i w:val="0"/>
                 <w:color w:val="000000"/>
               </w:rPr>
-              <w:t>A gombatest körönként 1 spórát termel</w:t>
+              <w:t>Egy gombatest növesztéséhez 3 spóra szükséges.</w:t>
             </w:r>
           </w:p>
         </w:tc>
@@ -1188,7 +1180,7 @@
                 <w:i w:val="0"/>
                 <w:color w:val="auto"/>
               </w:rPr>
-              <w:t>GTB003</w:t>
+              <w:t>GBT002</w:t>
             </w:r>
           </w:p>
         </w:tc>
@@ -1220,7 +1212,7 @@
                 <w:i w:val="0"/>
                 <w:color w:val="000000"/>
               </w:rPr>
-              <w:t>A gombatest kilőheti a felgyülemlett spórákat.</w:t>
+              <w:t>A gombatest körönként 1 spórát termel</w:t>
             </w:r>
           </w:p>
         </w:tc>
@@ -1290,7 +1282,7 @@
                 <w:i w:val="0"/>
                 <w:color w:val="auto"/>
               </w:rPr>
-              <w:t>GBT004</w:t>
+              <w:t>GTB003</w:t>
             </w:r>
           </w:p>
         </w:tc>
@@ -1322,7 +1314,7 @@
                 <w:i w:val="0"/>
                 <w:color w:val="000000"/>
               </w:rPr>
-              <w:t>A gombatest a harmadik spórakilövése után azonnal elpusztul.</w:t>
+              <w:t>A gombatest kilőheti a felgyülemlett spórákat.</w:t>
             </w:r>
           </w:p>
         </w:tc>
@@ -1392,7 +1384,7 @@
                 <w:i w:val="0"/>
                 <w:color w:val="auto"/>
               </w:rPr>
-              <w:t>GBT005</w:t>
+              <w:t>GBT004</w:t>
             </w:r>
           </w:p>
         </w:tc>
@@ -1424,7 +1416,7 @@
                 <w:i w:val="0"/>
                 <w:color w:val="000000"/>
               </w:rPr>
-              <w:t>A gombatest maradék kilövéseinek számát egy számlátó jelzi.</w:t>
+              <w:t>A gombatest a harmadik spórakilövése után azonnal elpusztul.</w:t>
             </w:r>
           </w:p>
         </w:tc>
@@ -1494,7 +1486,7 @@
                 <w:i w:val="0"/>
                 <w:color w:val="auto"/>
               </w:rPr>
-              <w:t>GBT006</w:t>
+              <w:t>GBT005</w:t>
             </w:r>
           </w:p>
         </w:tc>
@@ -1526,7 +1518,7 @@
                 <w:i w:val="0"/>
                 <w:color w:val="000000"/>
               </w:rPr>
-              <w:t>Amikor a gombatest létrejön, véletlenszerűen erős vagy gyenge, a gyenge csak a szomszédokra tud spórát lőni, az erős a szomszédok szomszédjára is tud.</w:t>
+              <w:t>A gombatest maradék kilövéseinek számát egy számlátó jelzi.</w:t>
             </w:r>
           </w:p>
         </w:tc>
@@ -1596,7 +1588,7 @@
                 <w:i w:val="0"/>
                 <w:color w:val="auto"/>
               </w:rPr>
-              <w:t>GBT007</w:t>
+              <w:t>GBT006</w:t>
             </w:r>
           </w:p>
         </w:tc>
@@ -1628,7 +1620,7 @@
                 <w:i w:val="0"/>
                 <w:color w:val="000000"/>
               </w:rPr>
-              <w:t>A felgyülemlett spórák számát jelzi egy vizuális számláló</w:t>
+              <w:t>Amikor a gombatest létrejön, véletlenszerűen erős vagy gyenge, a gyenge csak a szomszédokra tud spórát lőni, az erős a szomszédok szomszédjára is tud.</w:t>
             </w:r>
           </w:p>
         </w:tc>
@@ -1698,7 +1690,7 @@
                 <w:i w:val="0"/>
                 <w:color w:val="auto"/>
               </w:rPr>
-              <w:t>GBT008</w:t>
+              <w:t>GBT007</w:t>
             </w:r>
           </w:p>
         </w:tc>
@@ -1730,7 +1722,7 @@
                 <w:i w:val="0"/>
                 <w:color w:val="000000"/>
               </w:rPr>
-              <w:t>Ha egy tektonon van gombatest, akkor nem lehet rá gombafonalat tenni.</w:t>
+              <w:t>A felgyülemlett spórák számát jelzi egy vizuális számláló</w:t>
             </w:r>
           </w:p>
         </w:tc>
@@ -1800,7 +1792,7 @@
                 <w:i w:val="0"/>
                 <w:color w:val="auto"/>
               </w:rPr>
-              <w:t>GBT009</w:t>
+              <w:t>GBT008</w:t>
             </w:r>
           </w:p>
         </w:tc>
@@ -1832,7 +1824,7 @@
                 <w:i w:val="0"/>
                 <w:color w:val="000000"/>
               </w:rPr>
-              <w:t>Ha egy tektonon tektontörés következik be és rajta van egy gombatest, a rajta lévő gombatest véletlenszerűen az egyik tektonra kerül.</w:t>
+              <w:t>Ha egy tektonon van gombatest, akkor nem lehet rá gombafonalat tenni.</w:t>
             </w:r>
           </w:p>
         </w:tc>
@@ -1902,7 +1894,7 @@
                 <w:i w:val="0"/>
                 <w:color w:val="auto"/>
               </w:rPr>
-              <w:t>GBT010</w:t>
+              <w:t>GBT009</w:t>
             </w:r>
           </w:p>
         </w:tc>
@@ -1921,19 +1913,20 @@
             <w:pPr>
               <w:pStyle w:val="magyarazat"/>
               <w:spacing w:before="60" w:after="60"/>
-              <w:rPr>
-                <w:rFonts w:ascii="Times New Roman" w:hAnsi="Times New Roman" w:cs="Times New Roman"/>
-                <w:i w:val="0"/>
-                <w:color w:val="000000"/>
-              </w:rPr>
-            </w:pPr>
-            <w:r>
-              <w:rPr>
-                <w:rFonts w:ascii="Times New Roman" w:hAnsi="Times New Roman" w:cs="Times New Roman"/>
-                <w:i w:val="0"/>
-                <w:color w:val="000000"/>
-              </w:rPr>
-              <w:t>Fekete színű egy gombatest, ha már nem él.</w:t>
+              <w:jc w:val="both"/>
+              <w:rPr>
+                <w:rFonts w:ascii="Times New Roman" w:hAnsi="Times New Roman" w:cs="Times New Roman"/>
+                <w:i w:val="0"/>
+                <w:color w:val="000000"/>
+              </w:rPr>
+            </w:pPr>
+            <w:r>
+              <w:rPr>
+                <w:rFonts w:ascii="Times New Roman" w:hAnsi="Times New Roman" w:cs="Times New Roman"/>
+                <w:i w:val="0"/>
+                <w:color w:val="000000"/>
+              </w:rPr>
+              <w:t>Ha egy tektonon tektontörés következik be és rajta van egy gombatest, a rajta lévő gombatest véletlenszerűen az egyik tektonra kerül.</w:t>
             </w:r>
           </w:p>
         </w:tc>
@@ -2004,7 +1997,7 @@
                 <w:color w:val="auto"/>
               </w:rPr>
               <w:lastRenderedPageBreak/>
-              <w:t>GBF001</w:t>
+              <w:t>GBT010</w:t>
             </w:r>
           </w:p>
         </w:tc>
@@ -2023,20 +2016,19 @@
             <w:pPr>
               <w:pStyle w:val="magyarazat"/>
               <w:spacing w:before="60" w:after="60"/>
-              <w:jc w:val="both"/>
-              <w:rPr>
-                <w:rFonts w:ascii="Times New Roman" w:hAnsi="Times New Roman" w:cs="Times New Roman"/>
-                <w:i w:val="0"/>
-                <w:color w:val="000000"/>
-              </w:rPr>
-            </w:pPr>
-            <w:r>
-              <w:rPr>
-                <w:rFonts w:ascii="Times New Roman" w:hAnsi="Times New Roman" w:cs="Times New Roman"/>
-                <w:i w:val="0"/>
-                <w:color w:val="000000"/>
-              </w:rPr>
-              <w:t>Gombafonál gombatestből vagy gombafonálból nőhet ki.</w:t>
+              <w:rPr>
+                <w:rFonts w:ascii="Times New Roman" w:hAnsi="Times New Roman" w:cs="Times New Roman"/>
+                <w:i w:val="0"/>
+                <w:color w:val="000000"/>
+              </w:rPr>
+            </w:pPr>
+            <w:r>
+              <w:rPr>
+                <w:rFonts w:ascii="Times New Roman" w:hAnsi="Times New Roman" w:cs="Times New Roman"/>
+                <w:i w:val="0"/>
+                <w:color w:val="000000"/>
+              </w:rPr>
+              <w:t>Fekete színű egy gombatest, ha már nem él.</w:t>
             </w:r>
           </w:p>
         </w:tc>
@@ -2106,7 +2098,7 @@
                 <w:i w:val="0"/>
                 <w:color w:val="auto"/>
               </w:rPr>
-              <w:t>GBF002</w:t>
+              <w:t>GBF001</w:t>
             </w:r>
           </w:p>
         </w:tc>
@@ -2138,7 +2130,7 @@
                 <w:i w:val="0"/>
                 <w:color w:val="000000"/>
               </w:rPr>
-              <w:t>A gombafonál 1 kör alatt nő meg olyan tekton irányába, ahol spóra található; ha spóra ezen a tektonon nem található, a növekedéshez 2 kör szükséges.</w:t>
+              <w:t>Gombafonál gombatestből vagy gombafonálból nőhet ki.</w:t>
             </w:r>
           </w:p>
         </w:tc>
@@ -2208,7 +2200,7 @@
                 <w:i w:val="0"/>
                 <w:color w:val="auto"/>
               </w:rPr>
-              <w:t>GBF003</w:t>
+              <w:t>GBF002</w:t>
             </w:r>
           </w:p>
         </w:tc>
@@ -2240,43 +2232,7 @@
                 <w:i w:val="0"/>
                 <w:color w:val="000000"/>
               </w:rPr>
-              <w:t xml:space="preserve">Világoszöld </w:t>
-            </w:r>
-            <w:proofErr w:type="spellStart"/>
-            <w:r>
-              <w:rPr>
-                <w:rFonts w:ascii="Times New Roman" w:hAnsi="Times New Roman" w:cs="Times New Roman"/>
-                <w:i w:val="0"/>
-                <w:color w:val="000000"/>
-              </w:rPr>
-              <w:t>tektonokon</w:t>
-            </w:r>
-            <w:proofErr w:type="spellEnd"/>
-            <w:r>
-              <w:rPr>
-                <w:rFonts w:ascii="Times New Roman" w:hAnsi="Times New Roman" w:cs="Times New Roman"/>
-                <w:i w:val="0"/>
-                <w:color w:val="000000"/>
-              </w:rPr>
-              <w:t xml:space="preserve"> legfeljebb 3 fonál, sötétzöld </w:t>
-            </w:r>
-            <w:proofErr w:type="spellStart"/>
-            <w:r>
-              <w:rPr>
-                <w:rFonts w:ascii="Times New Roman" w:hAnsi="Times New Roman" w:cs="Times New Roman"/>
-                <w:i w:val="0"/>
-                <w:color w:val="000000"/>
-              </w:rPr>
-              <w:t>tekonokon</w:t>
-            </w:r>
-            <w:proofErr w:type="spellEnd"/>
-            <w:r>
-              <w:rPr>
-                <w:rFonts w:ascii="Times New Roman" w:hAnsi="Times New Roman" w:cs="Times New Roman"/>
-                <w:i w:val="0"/>
-                <w:color w:val="000000"/>
-              </w:rPr>
-              <w:t xml:space="preserve"> legfeljebb 1 fonál növekedhet.</w:t>
+              <w:t>A gombafonál 1 kör alatt nő meg olyan tekton irányába, ahol spóra található; ha spóra ezen a tektonon nem található, a növekedéshez 2 kör szükséges.</w:t>
             </w:r>
           </w:p>
         </w:tc>
@@ -2346,7 +2302,7 @@
                 <w:i w:val="0"/>
                 <w:color w:val="auto"/>
               </w:rPr>
-              <w:t>GBF004</w:t>
+              <w:t>GBF003</w:t>
             </w:r>
           </w:p>
         </w:tc>
@@ -2372,6 +2328,14 @@
                 <w:color w:val="000000"/>
               </w:rPr>
             </w:pPr>
+            <w:r>
+              <w:rPr>
+                <w:rFonts w:ascii="Times New Roman" w:hAnsi="Times New Roman" w:cs="Times New Roman"/>
+                <w:i w:val="0"/>
+                <w:color w:val="000000"/>
+              </w:rPr>
+              <w:t xml:space="preserve">Világoszöld </w:t>
+            </w:r>
             <w:proofErr w:type="spellStart"/>
             <w:r>
               <w:rPr>
@@ -2379,7 +2343,7 @@
                 <w:i w:val="0"/>
                 <w:color w:val="000000"/>
               </w:rPr>
-              <w:t>Tekontontörés</w:t>
+              <w:t>tektonokon</w:t>
             </w:r>
             <w:proofErr w:type="spellEnd"/>
             <w:r>
@@ -2388,7 +2352,25 @@
                 <w:i w:val="0"/>
                 <w:color w:val="000000"/>
               </w:rPr>
-              <w:t xml:space="preserve"> esetén a tektontörés mentén a gombafonalak elszakadnak</w:t>
+              <w:t xml:space="preserve"> legfeljebb 3 fonál, sötétzöld </w:t>
+            </w:r>
+            <w:proofErr w:type="spellStart"/>
+            <w:r>
+              <w:rPr>
+                <w:rFonts w:ascii="Times New Roman" w:hAnsi="Times New Roman" w:cs="Times New Roman"/>
+                <w:i w:val="0"/>
+                <w:color w:val="000000"/>
+              </w:rPr>
+              <w:t>tekonokon</w:t>
+            </w:r>
+            <w:proofErr w:type="spellEnd"/>
+            <w:r>
+              <w:rPr>
+                <w:rFonts w:ascii="Times New Roman" w:hAnsi="Times New Roman" w:cs="Times New Roman"/>
+                <w:i w:val="0"/>
+                <w:color w:val="000000"/>
+              </w:rPr>
+              <w:t xml:space="preserve"> legfeljebb 1 fonál növekedhet.</w:t>
             </w:r>
           </w:p>
         </w:tc>
@@ -2458,7 +2440,7 @@
                 <w:i w:val="0"/>
                 <w:color w:val="auto"/>
               </w:rPr>
-              <w:t>GBF005</w:t>
+              <w:t>GBF004</w:t>
             </w:r>
           </w:p>
         </w:tc>
@@ -2484,14 +2466,6 @@
                 <w:color w:val="000000"/>
               </w:rPr>
             </w:pPr>
-            <w:r>
-              <w:rPr>
-                <w:rFonts w:ascii="Times New Roman" w:hAnsi="Times New Roman" w:cs="Times New Roman"/>
-                <w:i w:val="0"/>
-                <w:color w:val="000000"/>
-              </w:rPr>
-              <w:t xml:space="preserve">Szürke </w:t>
-            </w:r>
             <w:proofErr w:type="spellStart"/>
             <w:r>
               <w:rPr>
@@ -2499,7 +2473,7 @@
                 <w:i w:val="0"/>
                 <w:color w:val="000000"/>
               </w:rPr>
-              <w:t>tektonokon</w:t>
+              <w:t>Tekontontörés</w:t>
             </w:r>
             <w:proofErr w:type="spellEnd"/>
             <w:r>
@@ -2508,7 +2482,7 @@
                 <w:i w:val="0"/>
                 <w:color w:val="000000"/>
               </w:rPr>
-              <w:t xml:space="preserve"> a gombafonalak 5 kör után felszívódnak </w:t>
+              <w:t xml:space="preserve"> esetén a tektontörés mentén a gombafonalak elszakadnak</w:t>
             </w:r>
           </w:p>
         </w:tc>
@@ -2578,7 +2552,7 @@
                 <w:i w:val="0"/>
                 <w:color w:val="auto"/>
               </w:rPr>
-              <w:t>GBF006</w:t>
+              <w:t>GBF005</w:t>
             </w:r>
           </w:p>
         </w:tc>
@@ -2610,7 +2584,25 @@
                 <w:i w:val="0"/>
                 <w:color w:val="000000"/>
               </w:rPr>
-              <w:t>Ha nincs a gombafonál gombatesttel összeköttetésben, akkor elpusztul.</w:t>
+              <w:t xml:space="preserve">Szürke </w:t>
+            </w:r>
+            <w:proofErr w:type="spellStart"/>
+            <w:r>
+              <w:rPr>
+                <w:rFonts w:ascii="Times New Roman" w:hAnsi="Times New Roman" w:cs="Times New Roman"/>
+                <w:i w:val="0"/>
+                <w:color w:val="000000"/>
+              </w:rPr>
+              <w:t>tektonokon</w:t>
+            </w:r>
+            <w:proofErr w:type="spellEnd"/>
+            <w:r>
+              <w:rPr>
+                <w:rFonts w:ascii="Times New Roman" w:hAnsi="Times New Roman" w:cs="Times New Roman"/>
+                <w:i w:val="0"/>
+                <w:color w:val="000000"/>
+              </w:rPr>
+              <w:t xml:space="preserve"> a gombafonalak 5 kör után felszívódnak </w:t>
             </w:r>
           </w:p>
         </w:tc>
@@ -2680,7 +2672,7 @@
                 <w:i w:val="0"/>
                 <w:color w:val="auto"/>
               </w:rPr>
-              <w:t>GBF007</w:t>
+              <w:t>GBF006</w:t>
             </w:r>
           </w:p>
         </w:tc>
@@ -2712,7 +2704,7 @@
                 <w:i w:val="0"/>
                 <w:color w:val="000000"/>
               </w:rPr>
-              <w:t>Zöld tektonon korlátozás nélkül nőhet gombafonál</w:t>
+              <w:t>Ha nincs a gombafonál gombatesttel összeköttetésben, akkor elpusztul.</w:t>
             </w:r>
           </w:p>
         </w:tc>
@@ -2782,7 +2774,7 @@
                 <w:i w:val="0"/>
                 <w:color w:val="auto"/>
               </w:rPr>
-              <w:t>GBF008</w:t>
+              <w:t>GBF007</w:t>
             </w:r>
           </w:p>
         </w:tc>
@@ -2814,7 +2806,7 @@
                 <w:i w:val="0"/>
                 <w:color w:val="000000"/>
               </w:rPr>
-              <w:t>Fekete tektonon nem nőhet gombafonál.</w:t>
+              <w:t>Zöld tektonon korlátozás nélkül nőhet gombafonál</w:t>
             </w:r>
           </w:p>
         </w:tc>
@@ -2884,7 +2876,7 @@
                 <w:i w:val="0"/>
                 <w:color w:val="auto"/>
               </w:rPr>
-              <w:t>GBF009</w:t>
+              <w:t>GBF008</w:t>
             </w:r>
           </w:p>
         </w:tc>
@@ -2916,7 +2908,7 @@
                 <w:i w:val="0"/>
                 <w:color w:val="000000"/>
               </w:rPr>
-              <w:t>Minden csapat fonalai különböző színűek. A színek csapatonként véletlenszerűen kerülnek meghatározásra.</w:t>
+              <w:t>Fekete tektonon nem nőhet gombafonál.</w:t>
             </w:r>
           </w:p>
         </w:tc>
@@ -2986,7 +2978,7 @@
                 <w:i w:val="0"/>
                 <w:color w:val="auto"/>
               </w:rPr>
-              <w:t>GBF010</w:t>
+              <w:t>GBF009</w:t>
             </w:r>
           </w:p>
         </w:tc>
@@ -3018,7 +3010,7 @@
                 <w:i w:val="0"/>
                 <w:color w:val="000000"/>
               </w:rPr>
-              <w:t>Gombafonál szomszédos tektonra növeszthető.</w:t>
+              <w:t>Minden csapat fonalai különböző színűek. A színek csapatonként véletlenszerűen kerülnek meghatározásra.</w:t>
             </w:r>
           </w:p>
         </w:tc>
@@ -3060,37 +3052,98 @@
         </w:trPr>
         <w:tc>
           <w:tcPr>
-            <w:tcW w:w="9209" w:type="dxa"/>
-            <w:gridSpan w:val="3"/>
-            <w:tcBorders>
-              <w:top w:val="single" w:sz="4" w:space="0" w:color="000000"/>
-              <w:left w:val="single" w:sz="4" w:space="0" w:color="000000"/>
-              <w:bottom w:val="single" w:sz="4" w:space="0" w:color="000000"/>
-              <w:right w:val="single" w:sz="4" w:space="0" w:color="000000"/>
-            </w:tcBorders>
-            <w:shd w:val="clear" w:color="auto" w:fill="E8E8E8" w:themeFill="background2"/>
-            <w:vAlign w:val="center"/>
-          </w:tcPr>
-          <w:p>
-            <w:pPr>
-              <w:pStyle w:val="magyarazat"/>
-              <w:spacing w:before="60" w:after="60"/>
-              <w:jc w:val="center"/>
-              <w:rPr>
-                <w:rFonts w:ascii="Times New Roman" w:hAnsi="Times New Roman" w:cs="Times New Roman"/>
-                <w:b/>
-                <w:i w:val="0"/>
-                <w:color w:val="auto"/>
-              </w:rPr>
-            </w:pPr>
-            <w:r>
-              <w:rPr>
-                <w:rFonts w:ascii="Times New Roman" w:hAnsi="Times New Roman" w:cs="Times New Roman"/>
-                <w:b/>
-                <w:i w:val="0"/>
-                <w:color w:val="auto"/>
-              </w:rPr>
-              <w:t>3. SPÓRÁK</w:t>
+            <w:tcW w:w="1271" w:type="dxa"/>
+            <w:tcBorders>
+              <w:top w:val="single" w:sz="4" w:space="0" w:color="000000"/>
+              <w:left w:val="single" w:sz="4" w:space="0" w:color="000000"/>
+              <w:bottom w:val="single" w:sz="4" w:space="0" w:color="000000"/>
+              <w:right w:val="single" w:sz="4" w:space="0" w:color="000000"/>
+            </w:tcBorders>
+            <w:vAlign w:val="center"/>
+          </w:tcPr>
+          <w:p>
+            <w:pPr>
+              <w:pStyle w:val="magyarazat"/>
+              <w:spacing w:before="60" w:after="60"/>
+              <w:jc w:val="center"/>
+              <w:rPr>
+                <w:rFonts w:ascii="Times New Roman" w:hAnsi="Times New Roman" w:cs="Times New Roman"/>
+                <w:b/>
+                <w:i w:val="0"/>
+                <w:color w:val="auto"/>
+              </w:rPr>
+            </w:pPr>
+            <w:r>
+              <w:rPr>
+                <w:rFonts w:ascii="Times New Roman" w:hAnsi="Times New Roman" w:cs="Times New Roman"/>
+                <w:b/>
+                <w:i w:val="0"/>
+                <w:color w:val="auto"/>
+              </w:rPr>
+              <w:t>GBF010</w:t>
+            </w:r>
+          </w:p>
+        </w:tc>
+        <w:tc>
+          <w:tcPr>
+            <w:tcW w:w="7088" w:type="dxa"/>
+            <w:tcBorders>
+              <w:top w:val="single" w:sz="4" w:space="0" w:color="000000"/>
+              <w:left w:val="single" w:sz="4" w:space="0" w:color="000000"/>
+              <w:bottom w:val="single" w:sz="4" w:space="0" w:color="000000"/>
+              <w:right w:val="single" w:sz="4" w:space="0" w:color="000000"/>
+            </w:tcBorders>
+            <w:vAlign w:val="center"/>
+          </w:tcPr>
+          <w:p>
+            <w:pPr>
+              <w:pStyle w:val="magyarazat"/>
+              <w:spacing w:before="60" w:after="60"/>
+              <w:jc w:val="both"/>
+              <w:rPr>
+                <w:rFonts w:ascii="Times New Roman" w:hAnsi="Times New Roman" w:cs="Times New Roman"/>
+                <w:i w:val="0"/>
+                <w:color w:val="000000"/>
+              </w:rPr>
+            </w:pPr>
+            <w:r>
+              <w:rPr>
+                <w:rFonts w:ascii="Times New Roman" w:hAnsi="Times New Roman" w:cs="Times New Roman"/>
+                <w:i w:val="0"/>
+                <w:color w:val="000000"/>
+              </w:rPr>
+              <w:t>Gombafonál szomszédos tektonra növeszthető.</w:t>
+            </w:r>
+          </w:p>
+        </w:tc>
+        <w:tc>
+          <w:tcPr>
+            <w:tcW w:w="850" w:type="dxa"/>
+            <w:tcBorders>
+              <w:top w:val="single" w:sz="4" w:space="0" w:color="000000"/>
+              <w:left w:val="single" w:sz="4" w:space="0" w:color="000000"/>
+              <w:bottom w:val="single" w:sz="4" w:space="0" w:color="000000"/>
+              <w:right w:val="single" w:sz="4" w:space="0" w:color="000000"/>
+            </w:tcBorders>
+          </w:tcPr>
+          <w:p>
+            <w:pPr>
+              <w:pStyle w:val="magyarazat"/>
+              <w:spacing w:before="60" w:after="60"/>
+              <w:jc w:val="center"/>
+              <w:rPr>
+                <w:rFonts w:ascii="Times New Roman" w:hAnsi="Times New Roman" w:cs="Times New Roman"/>
+                <w:i w:val="0"/>
+                <w:color w:val="000000"/>
+              </w:rPr>
+            </w:pPr>
+            <w:r>
+              <w:rPr>
+                <w:rFonts w:ascii="Times New Roman" w:hAnsi="Times New Roman" w:cs="Times New Roman"/>
+                <w:i w:val="0"/>
+                <w:color w:val="000000"/>
+              </w:rPr>
+              <w:t>N</w:t>
             </w:r>
           </w:p>
         </w:tc>
@@ -3101,98 +3154,37 @@
         </w:trPr>
         <w:tc>
           <w:tcPr>
-            <w:tcW w:w="1271" w:type="dxa"/>
-            <w:tcBorders>
-              <w:top w:val="single" w:sz="4" w:space="0" w:color="000000"/>
-              <w:left w:val="single" w:sz="4" w:space="0" w:color="000000"/>
-              <w:bottom w:val="single" w:sz="4" w:space="0" w:color="000000"/>
-              <w:right w:val="single" w:sz="4" w:space="0" w:color="000000"/>
-            </w:tcBorders>
-            <w:vAlign w:val="center"/>
-          </w:tcPr>
-          <w:p>
-            <w:pPr>
-              <w:pStyle w:val="magyarazat"/>
-              <w:spacing w:before="60" w:after="60"/>
-              <w:jc w:val="center"/>
-              <w:rPr>
-                <w:rFonts w:ascii="Times New Roman" w:hAnsi="Times New Roman" w:cs="Times New Roman"/>
-                <w:b/>
-                <w:i w:val="0"/>
-                <w:color w:val="auto"/>
-              </w:rPr>
-            </w:pPr>
-            <w:r>
-              <w:rPr>
-                <w:rFonts w:ascii="Times New Roman" w:hAnsi="Times New Roman" w:cs="Times New Roman"/>
-                <w:b/>
-                <w:i w:val="0"/>
-                <w:color w:val="auto"/>
-              </w:rPr>
-              <w:t>SPO001</w:t>
-            </w:r>
-          </w:p>
-        </w:tc>
-        <w:tc>
-          <w:tcPr>
-            <w:tcW w:w="7088" w:type="dxa"/>
-            <w:tcBorders>
-              <w:top w:val="single" w:sz="4" w:space="0" w:color="000000"/>
-              <w:left w:val="single" w:sz="4" w:space="0" w:color="000000"/>
-              <w:bottom w:val="single" w:sz="4" w:space="0" w:color="000000"/>
-              <w:right w:val="single" w:sz="4" w:space="0" w:color="000000"/>
-            </w:tcBorders>
-            <w:vAlign w:val="center"/>
-          </w:tcPr>
-          <w:p>
-            <w:pPr>
-              <w:pStyle w:val="magyarazat"/>
-              <w:spacing w:before="60" w:after="60"/>
-              <w:jc w:val="both"/>
-              <w:rPr>
-                <w:rFonts w:ascii="Times New Roman" w:hAnsi="Times New Roman" w:cs="Times New Roman"/>
-                <w:i w:val="0"/>
-                <w:color w:val="000000"/>
-              </w:rPr>
-            </w:pPr>
-            <w:r>
-              <w:rPr>
-                <w:rFonts w:ascii="Times New Roman" w:hAnsi="Times New Roman" w:cs="Times New Roman"/>
-                <w:i w:val="0"/>
-                <w:color w:val="000000"/>
-              </w:rPr>
-              <w:t>Egy adott tektonon lévő spórák számát jelzi egy vizuális számláló</w:t>
-            </w:r>
-          </w:p>
-        </w:tc>
-        <w:tc>
-          <w:tcPr>
-            <w:tcW w:w="850" w:type="dxa"/>
-            <w:tcBorders>
-              <w:top w:val="single" w:sz="4" w:space="0" w:color="000000"/>
-              <w:left w:val="single" w:sz="4" w:space="0" w:color="000000"/>
-              <w:bottom w:val="single" w:sz="4" w:space="0" w:color="000000"/>
-              <w:right w:val="single" w:sz="4" w:space="0" w:color="000000"/>
-            </w:tcBorders>
-          </w:tcPr>
-          <w:p>
-            <w:pPr>
-              <w:pStyle w:val="magyarazat"/>
-              <w:spacing w:before="60" w:after="60"/>
-              <w:jc w:val="center"/>
-              <w:rPr>
-                <w:rFonts w:ascii="Times New Roman" w:hAnsi="Times New Roman" w:cs="Times New Roman"/>
-                <w:i w:val="0"/>
-                <w:color w:val="000000"/>
-              </w:rPr>
-            </w:pPr>
-            <w:r>
-              <w:rPr>
-                <w:rFonts w:ascii="Times New Roman" w:hAnsi="Times New Roman" w:cs="Times New Roman"/>
-                <w:i w:val="0"/>
-                <w:color w:val="000000"/>
-              </w:rPr>
-              <w:t>N</w:t>
+            <w:tcW w:w="9209" w:type="dxa"/>
+            <w:gridSpan w:val="3"/>
+            <w:tcBorders>
+              <w:top w:val="single" w:sz="4" w:space="0" w:color="000000"/>
+              <w:left w:val="single" w:sz="4" w:space="0" w:color="000000"/>
+              <w:bottom w:val="single" w:sz="4" w:space="0" w:color="000000"/>
+              <w:right w:val="single" w:sz="4" w:space="0" w:color="000000"/>
+            </w:tcBorders>
+            <w:shd w:val="clear" w:color="auto" w:fill="E8E8E8" w:themeFill="background2"/>
+            <w:vAlign w:val="center"/>
+          </w:tcPr>
+          <w:p>
+            <w:pPr>
+              <w:pStyle w:val="magyarazat"/>
+              <w:spacing w:before="60" w:after="60"/>
+              <w:jc w:val="center"/>
+              <w:rPr>
+                <w:rFonts w:ascii="Times New Roman" w:hAnsi="Times New Roman" w:cs="Times New Roman"/>
+                <w:b/>
+                <w:i w:val="0"/>
+                <w:color w:val="auto"/>
+              </w:rPr>
+            </w:pPr>
+            <w:r>
+              <w:rPr>
+                <w:rFonts w:ascii="Times New Roman" w:hAnsi="Times New Roman" w:cs="Times New Roman"/>
+                <w:b/>
+                <w:i w:val="0"/>
+                <w:color w:val="auto"/>
+              </w:rPr>
+              <w:t>3. SPÓRÁK</w:t>
             </w:r>
           </w:p>
         </w:tc>
@@ -3231,7 +3223,7 @@
                 <w:i w:val="0"/>
                 <w:color w:val="auto"/>
               </w:rPr>
-              <w:t>SPO002</w:t>
+              <w:t>SPO001</w:t>
             </w:r>
           </w:p>
         </w:tc>
@@ -3263,7 +3255,7 @@
                 <w:i w:val="0"/>
                 <w:color w:val="000000"/>
               </w:rPr>
-              <w:t>Minden spóra tápanyagértéke 1</w:t>
+              <w:t>Egy adott tektonon lévő spórák számát jelzi egy vizuális számláló</w:t>
             </w:r>
           </w:p>
         </w:tc>
@@ -3333,7 +3325,7 @@
                 <w:i w:val="0"/>
                 <w:color w:val="auto"/>
               </w:rPr>
-              <w:t>ROV001</w:t>
+              <w:t>SPO002</w:t>
             </w:r>
           </w:p>
         </w:tc>
@@ -3365,7 +3357,7 @@
                 <w:i w:val="0"/>
                 <w:color w:val="000000"/>
               </w:rPr>
-              <w:t>A rovarok a gombafonalok mentén tudnak haladni</w:t>
+              <w:t>Minden spóra tápanyagértéke 1</w:t>
             </w:r>
           </w:p>
         </w:tc>
@@ -3407,49 +3399,98 @@
         </w:trPr>
         <w:tc>
           <w:tcPr>
-            <w:tcW w:w="9209" w:type="dxa"/>
-            <w:gridSpan w:val="3"/>
-            <w:tcBorders>
-              <w:top w:val="single" w:sz="4" w:space="0" w:color="000000"/>
-              <w:left w:val="single" w:sz="4" w:space="0" w:color="000000"/>
-              <w:bottom w:val="single" w:sz="4" w:space="0" w:color="000000"/>
-              <w:right w:val="single" w:sz="4" w:space="0" w:color="000000"/>
-            </w:tcBorders>
-            <w:shd w:val="clear" w:color="auto" w:fill="E8E8E8" w:themeFill="background2"/>
-            <w:vAlign w:val="center"/>
-          </w:tcPr>
-          <w:p>
-            <w:pPr>
-              <w:pStyle w:val="magyarazat"/>
-              <w:spacing w:before="60" w:after="60"/>
-              <w:jc w:val="center"/>
-              <w:rPr>
-                <w:rFonts w:ascii="Times New Roman" w:hAnsi="Times New Roman" w:cs="Times New Roman"/>
-                <w:b/>
-                <w:bCs/>
-                <w:i w:val="0"/>
-                <w:color w:val="000000"/>
-              </w:rPr>
-            </w:pPr>
-            <w:r>
-              <w:rPr>
-                <w:rFonts w:ascii="Times New Roman" w:hAnsi="Times New Roman" w:cs="Times New Roman"/>
-                <w:b/>
-                <w:bCs/>
-                <w:i w:val="0"/>
-                <w:color w:val="000000"/>
-              </w:rPr>
-              <w:t xml:space="preserve">4. </w:t>
-            </w:r>
-            <w:r>
-              <w:rPr>
-                <w:rFonts w:ascii="Times New Roman" w:hAnsi="Times New Roman" w:cs="Times New Roman"/>
-                <w:b/>
-                <w:bCs/>
-                <w:i w:val="0"/>
-                <w:color w:val="000000"/>
-              </w:rPr>
-              <w:t>ROVAROK</w:t>
+            <w:tcW w:w="1271" w:type="dxa"/>
+            <w:tcBorders>
+              <w:top w:val="single" w:sz="4" w:space="0" w:color="000000"/>
+              <w:left w:val="single" w:sz="4" w:space="0" w:color="000000"/>
+              <w:bottom w:val="single" w:sz="4" w:space="0" w:color="000000"/>
+              <w:right w:val="single" w:sz="4" w:space="0" w:color="000000"/>
+            </w:tcBorders>
+            <w:vAlign w:val="center"/>
+          </w:tcPr>
+          <w:p>
+            <w:pPr>
+              <w:pStyle w:val="magyarazat"/>
+              <w:spacing w:before="60" w:after="60"/>
+              <w:jc w:val="center"/>
+              <w:rPr>
+                <w:rFonts w:ascii="Times New Roman" w:hAnsi="Times New Roman" w:cs="Times New Roman"/>
+                <w:b/>
+                <w:i w:val="0"/>
+                <w:color w:val="auto"/>
+              </w:rPr>
+            </w:pPr>
+            <w:r>
+              <w:rPr>
+                <w:rFonts w:ascii="Times New Roman" w:hAnsi="Times New Roman" w:cs="Times New Roman"/>
+                <w:b/>
+                <w:i w:val="0"/>
+                <w:color w:val="auto"/>
+              </w:rPr>
+              <w:t>ROV001</w:t>
+            </w:r>
+          </w:p>
+        </w:tc>
+        <w:tc>
+          <w:tcPr>
+            <w:tcW w:w="7088" w:type="dxa"/>
+            <w:tcBorders>
+              <w:top w:val="single" w:sz="4" w:space="0" w:color="000000"/>
+              <w:left w:val="single" w:sz="4" w:space="0" w:color="000000"/>
+              <w:bottom w:val="single" w:sz="4" w:space="0" w:color="000000"/>
+              <w:right w:val="single" w:sz="4" w:space="0" w:color="000000"/>
+            </w:tcBorders>
+            <w:vAlign w:val="center"/>
+          </w:tcPr>
+          <w:p>
+            <w:pPr>
+              <w:pStyle w:val="magyarazat"/>
+              <w:spacing w:before="60" w:after="60"/>
+              <w:jc w:val="both"/>
+              <w:rPr>
+                <w:rFonts w:ascii="Times New Roman" w:hAnsi="Times New Roman" w:cs="Times New Roman"/>
+                <w:i w:val="0"/>
+                <w:color w:val="000000"/>
+              </w:rPr>
+            </w:pPr>
+            <w:r>
+              <w:rPr>
+                <w:rFonts w:ascii="Times New Roman" w:hAnsi="Times New Roman" w:cs="Times New Roman"/>
+                <w:i w:val="0"/>
+                <w:color w:val="000000"/>
+              </w:rPr>
+              <w:t>A rovarok a gombafonalok mentén tudnak haladni</w:t>
+            </w:r>
+          </w:p>
+        </w:tc>
+        <w:tc>
+          <w:tcPr>
+            <w:tcW w:w="850" w:type="dxa"/>
+            <w:tcBorders>
+              <w:top w:val="single" w:sz="4" w:space="0" w:color="000000"/>
+              <w:left w:val="single" w:sz="4" w:space="0" w:color="000000"/>
+              <w:bottom w:val="single" w:sz="4" w:space="0" w:color="000000"/>
+              <w:right w:val="single" w:sz="4" w:space="0" w:color="000000"/>
+            </w:tcBorders>
+          </w:tcPr>
+          <w:p>
+            <w:pPr>
+              <w:pStyle w:val="magyarazat"/>
+              <w:spacing w:before="60" w:after="60"/>
+              <w:jc w:val="center"/>
+              <w:rPr>
+                <w:rFonts w:ascii="Times New Roman" w:hAnsi="Times New Roman" w:cs="Times New Roman"/>
+                <w:i w:val="0"/>
+                <w:color w:val="000000"/>
+              </w:rPr>
+            </w:pPr>
+            <w:r>
+              <w:rPr>
+                <w:rFonts w:ascii="Times New Roman" w:hAnsi="Times New Roman" w:cs="Times New Roman"/>
+                <w:i w:val="0"/>
+                <w:color w:val="000000"/>
+              </w:rPr>
+              <w:t>N</w:t>
             </w:r>
           </w:p>
         </w:tc>
@@ -3460,98 +3501,49 @@
         </w:trPr>
         <w:tc>
           <w:tcPr>
-            <w:tcW w:w="1271" w:type="dxa"/>
-            <w:tcBorders>
-              <w:top w:val="single" w:sz="4" w:space="0" w:color="000000"/>
-              <w:left w:val="single" w:sz="4" w:space="0" w:color="000000"/>
-              <w:bottom w:val="single" w:sz="4" w:space="0" w:color="000000"/>
-              <w:right w:val="single" w:sz="4" w:space="0" w:color="000000"/>
-            </w:tcBorders>
-            <w:vAlign w:val="center"/>
-          </w:tcPr>
-          <w:p>
-            <w:pPr>
-              <w:pStyle w:val="magyarazat"/>
-              <w:spacing w:before="60" w:after="60"/>
-              <w:jc w:val="center"/>
-              <w:rPr>
-                <w:rFonts w:ascii="Times New Roman" w:hAnsi="Times New Roman" w:cs="Times New Roman"/>
-                <w:b/>
-                <w:i w:val="0"/>
-                <w:color w:val="auto"/>
-              </w:rPr>
-            </w:pPr>
-            <w:r>
-              <w:rPr>
-                <w:rFonts w:ascii="Times New Roman" w:hAnsi="Times New Roman" w:cs="Times New Roman"/>
-                <w:b/>
-                <w:i w:val="0"/>
-                <w:color w:val="auto"/>
-              </w:rPr>
-              <w:t>ROV002</w:t>
-            </w:r>
-          </w:p>
-        </w:tc>
-        <w:tc>
-          <w:tcPr>
-            <w:tcW w:w="7088" w:type="dxa"/>
-            <w:tcBorders>
-              <w:top w:val="single" w:sz="4" w:space="0" w:color="000000"/>
-              <w:left w:val="single" w:sz="4" w:space="0" w:color="000000"/>
-              <w:bottom w:val="single" w:sz="4" w:space="0" w:color="000000"/>
-              <w:right w:val="single" w:sz="4" w:space="0" w:color="000000"/>
-            </w:tcBorders>
-            <w:vAlign w:val="center"/>
-          </w:tcPr>
-          <w:p>
-            <w:pPr>
-              <w:pStyle w:val="magyarazat"/>
-              <w:spacing w:before="60" w:after="60"/>
-              <w:jc w:val="both"/>
-              <w:rPr>
-                <w:rFonts w:ascii="Times New Roman" w:hAnsi="Times New Roman" w:cs="Times New Roman"/>
-                <w:i w:val="0"/>
-                <w:color w:val="000000"/>
-              </w:rPr>
-            </w:pPr>
-            <w:r>
-              <w:rPr>
-                <w:rFonts w:ascii="Times New Roman" w:hAnsi="Times New Roman" w:cs="Times New Roman"/>
-                <w:i w:val="0"/>
-                <w:color w:val="000000"/>
-              </w:rPr>
-              <w:t>Egy rovar alapesetben 2 tektonon tud áthaladni egy körben. Amelyik tektonon áll a kör elején, az nem számít bele a 2-be.</w:t>
-            </w:r>
-          </w:p>
-        </w:tc>
-        <w:tc>
-          <w:tcPr>
-            <w:tcW w:w="850" w:type="dxa"/>
-            <w:tcBorders>
-              <w:top w:val="single" w:sz="4" w:space="0" w:color="000000"/>
-              <w:left w:val="single" w:sz="4" w:space="0" w:color="000000"/>
-              <w:bottom w:val="single" w:sz="4" w:space="0" w:color="000000"/>
-              <w:right w:val="single" w:sz="4" w:space="0" w:color="000000"/>
-            </w:tcBorders>
-          </w:tcPr>
-          <w:p>
-            <w:pPr>
-              <w:pStyle w:val="magyarazat"/>
-              <w:spacing w:before="60" w:after="60"/>
-              <w:jc w:val="center"/>
-              <w:rPr>
-                <w:rFonts w:ascii="Times New Roman" w:hAnsi="Times New Roman" w:cs="Times New Roman"/>
-                <w:i w:val="0"/>
-                <w:color w:val="000000"/>
-              </w:rPr>
-            </w:pPr>
-            <w:r>
-              <w:rPr>
-                <w:rFonts w:ascii="Times New Roman" w:hAnsi="Times New Roman" w:cs="Times New Roman"/>
-                <w:i w:val="0"/>
-                <w:color w:val="000000"/>
-              </w:rPr>
-              <w:t>N</w:t>
+            <w:tcW w:w="9209" w:type="dxa"/>
+            <w:gridSpan w:val="3"/>
+            <w:tcBorders>
+              <w:top w:val="single" w:sz="4" w:space="0" w:color="000000"/>
+              <w:left w:val="single" w:sz="4" w:space="0" w:color="000000"/>
+              <w:bottom w:val="single" w:sz="4" w:space="0" w:color="000000"/>
+              <w:right w:val="single" w:sz="4" w:space="0" w:color="000000"/>
+            </w:tcBorders>
+            <w:shd w:val="clear" w:color="auto" w:fill="E8E8E8" w:themeFill="background2"/>
+            <w:vAlign w:val="center"/>
+          </w:tcPr>
+          <w:p>
+            <w:pPr>
+              <w:pStyle w:val="magyarazat"/>
+              <w:spacing w:before="60" w:after="60"/>
+              <w:jc w:val="center"/>
+              <w:rPr>
+                <w:rFonts w:ascii="Times New Roman" w:hAnsi="Times New Roman" w:cs="Times New Roman"/>
+                <w:b/>
+                <w:bCs/>
+                <w:i w:val="0"/>
+                <w:color w:val="000000"/>
+              </w:rPr>
+            </w:pPr>
+            <w:r>
+              <w:rPr>
+                <w:rFonts w:ascii="Times New Roman" w:hAnsi="Times New Roman" w:cs="Times New Roman"/>
+                <w:b/>
+                <w:bCs/>
+                <w:i w:val="0"/>
+                <w:color w:val="000000"/>
+              </w:rPr>
+              <w:t xml:space="preserve">4. </w:t>
+            </w:r>
+            <w:r>
+              <w:rPr>
+                <w:rFonts w:ascii="Times New Roman" w:hAnsi="Times New Roman" w:cs="Times New Roman"/>
+                <w:b/>
+                <w:bCs/>
+                <w:i w:val="0"/>
+                <w:color w:val="000000"/>
+              </w:rPr>
+              <w:t>ROVAROK</w:t>
             </w:r>
           </w:p>
         </w:tc>
@@ -3590,7 +3582,7 @@
                 <w:i w:val="0"/>
                 <w:color w:val="auto"/>
               </w:rPr>
-              <w:t>ROV003</w:t>
+              <w:t>ROV002</w:t>
             </w:r>
           </w:p>
         </w:tc>
@@ -3622,7 +3614,7 @@
                 <w:i w:val="0"/>
                 <w:color w:val="000000"/>
               </w:rPr>
-              <w:t>A rovar elvághatja a gombafonalat, ha a rovarász arra a fonálra kattint, amin egy rovarja van.</w:t>
+              <w:t>Egy rovar alapesetben 2 tektonon tud áthaladni egy körben. Amelyik tektonon áll a kör elején, az nem számít bele a 2-be.</w:t>
             </w:r>
           </w:p>
         </w:tc>
@@ -3692,7 +3684,7 @@
                 <w:i w:val="0"/>
                 <w:color w:val="auto"/>
               </w:rPr>
-              <w:t>ROV004</w:t>
+              <w:t>ROV003</w:t>
             </w:r>
           </w:p>
         </w:tc>
@@ -3724,7 +3716,7 @@
                 <w:i w:val="0"/>
                 <w:color w:val="000000"/>
               </w:rPr>
-              <w:t>A rovar megeheti a spórákat. A spórák hatása véletlenszerűen van kiválasztva.</w:t>
+              <w:t>A rovar elvághatja a gombafonalat, ha a rovarász arra a fonálra kattint, amin egy rovarja van.</w:t>
             </w:r>
           </w:p>
         </w:tc>
@@ -3794,7 +3786,7 @@
                 <w:i w:val="0"/>
                 <w:color w:val="auto"/>
               </w:rPr>
-              <w:t>ROV005</w:t>
+              <w:t>ROV004</w:t>
             </w:r>
           </w:p>
         </w:tc>
@@ -3826,7 +3818,7 @@
                 <w:i w:val="0"/>
                 <w:color w:val="000000"/>
               </w:rPr>
-              <w:t>Egy spóra elfogyasztása felgyorsíthatja a rovart, azaz egy körben 3 lépést léphet. Ez az effektus 3 körig tart.</w:t>
+              <w:t>A rovar megeheti a spórákat. A spórák hatása véletlenszerűen van kiválasztva.</w:t>
             </w:r>
           </w:p>
         </w:tc>
@@ -3896,7 +3888,7 @@
                 <w:i w:val="0"/>
                 <w:color w:val="auto"/>
               </w:rPr>
-              <w:t>ROV006</w:t>
+              <w:t>ROV005</w:t>
             </w:r>
           </w:p>
         </w:tc>
@@ -3928,27 +3920,7 @@
                 <w:i w:val="0"/>
                 <w:color w:val="000000"/>
               </w:rPr>
-              <w:t>Egy spóra elfogyasztása lelassíthatja a rovart, azaz egy körben 1 lépést léphet.</w:t>
-            </w:r>
-          </w:p>
-          <w:p>
-            <w:pPr>
-              <w:pStyle w:val="magyarazat"/>
-              <w:spacing w:before="60" w:after="60"/>
-              <w:jc w:val="both"/>
-              <w:rPr>
-                <w:rFonts w:ascii="Times New Roman" w:hAnsi="Times New Roman" w:cs="Times New Roman"/>
-                <w:i w:val="0"/>
-                <w:color w:val="000000"/>
-              </w:rPr>
-            </w:pPr>
-            <w:r>
-              <w:rPr>
-                <w:rFonts w:ascii="Times New Roman" w:hAnsi="Times New Roman" w:cs="Times New Roman"/>
-                <w:i w:val="0"/>
-                <w:color w:val="000000"/>
-              </w:rPr>
-              <w:t>Ez az effektus 3 körig tart.</w:t>
+              <w:t>Egy spóra elfogyasztása felgyorsíthatja a rovart, azaz egy körben 3 lépést léphet. Ez az effektus 3 körig tart.</w:t>
             </w:r>
           </w:p>
         </w:tc>
@@ -4018,7 +3990,7 @@
                 <w:i w:val="0"/>
                 <w:color w:val="auto"/>
               </w:rPr>
-              <w:t>ROV007</w:t>
+              <w:t>ROV006</w:t>
             </w:r>
           </w:p>
         </w:tc>
@@ -4050,7 +4022,27 @@
                 <w:i w:val="0"/>
                 <w:color w:val="000000"/>
               </w:rPr>
-              <w:t>Egy spóra elfogyasztása lebéníthatja a rovart, azaz 1 körig nem csinálhat semmit.</w:t>
+              <w:t>Egy spóra elfogyasztása lelassíthatja a rovart, azaz egy körben 1 lépést léphet.</w:t>
+            </w:r>
+          </w:p>
+          <w:p>
+            <w:pPr>
+              <w:pStyle w:val="magyarazat"/>
+              <w:spacing w:before="60" w:after="60"/>
+              <w:jc w:val="both"/>
+              <w:rPr>
+                <w:rFonts w:ascii="Times New Roman" w:hAnsi="Times New Roman" w:cs="Times New Roman"/>
+                <w:i w:val="0"/>
+                <w:color w:val="000000"/>
+              </w:rPr>
+            </w:pPr>
+            <w:r>
+              <w:rPr>
+                <w:rFonts w:ascii="Times New Roman" w:hAnsi="Times New Roman" w:cs="Times New Roman"/>
+                <w:i w:val="0"/>
+                <w:color w:val="000000"/>
+              </w:rPr>
+              <w:t>Ez az effektus 3 körig tart.</w:t>
             </w:r>
           </w:p>
         </w:tc>
@@ -4120,7 +4112,7 @@
                 <w:i w:val="0"/>
                 <w:color w:val="auto"/>
               </w:rPr>
-              <w:t>ROV008</w:t>
+              <w:t>ROV007</w:t>
             </w:r>
           </w:p>
         </w:tc>
@@ -4152,7 +4144,7 @@
                 <w:i w:val="0"/>
                 <w:color w:val="000000"/>
               </w:rPr>
-              <w:t>Egy spóra elfogyasztása 3 körön keresztül megakadályozhatja a rovart abban, hogy fonalat vágjon el.</w:t>
+              <w:t>Egy spóra elfogyasztása lebéníthatja a rovart, azaz 1 körig nem csinálhat semmit.</w:t>
             </w:r>
           </w:p>
         </w:tc>
@@ -4222,7 +4214,7 @@
                 <w:i w:val="0"/>
                 <w:color w:val="auto"/>
               </w:rPr>
-              <w:t>ROV009</w:t>
+              <w:t>ROV008</w:t>
             </w:r>
           </w:p>
         </w:tc>
@@ -4254,7 +4246,7 @@
                 <w:i w:val="0"/>
                 <w:color w:val="000000"/>
               </w:rPr>
-              <w:t>Ha egy rovar alatt eltűnik a fonál, akkor egy véletlenszerű fonálra „elmenekül”, azaz bármelyik fonallal rendelkező tektonon megjelenhet.</w:t>
+              <w:t>Egy spóra elfogyasztása 3 körön keresztül megakadályozhatja a rovart abban, hogy fonalat vágjon el.</w:t>
             </w:r>
           </w:p>
         </w:tc>
@@ -4296,49 +4288,98 @@
         </w:trPr>
         <w:tc>
           <w:tcPr>
-            <w:tcW w:w="9209" w:type="dxa"/>
-            <w:gridSpan w:val="3"/>
-            <w:tcBorders>
-              <w:top w:val="single" w:sz="4" w:space="0" w:color="000000"/>
-              <w:left w:val="single" w:sz="4" w:space="0" w:color="000000"/>
-              <w:bottom w:val="single" w:sz="4" w:space="0" w:color="000000"/>
-              <w:right w:val="single" w:sz="4" w:space="0" w:color="000000"/>
-            </w:tcBorders>
-            <w:shd w:val="clear" w:color="auto" w:fill="E8E8E8" w:themeFill="background2"/>
-            <w:vAlign w:val="center"/>
-          </w:tcPr>
-          <w:p>
-            <w:pPr>
-              <w:pStyle w:val="magyarazat"/>
-              <w:spacing w:before="60" w:after="60"/>
-              <w:jc w:val="center"/>
-              <w:rPr>
-                <w:rFonts w:ascii="Times New Roman" w:hAnsi="Times New Roman" w:cs="Times New Roman"/>
-                <w:b/>
-                <w:bCs/>
-                <w:i w:val="0"/>
-                <w:color w:val="000000"/>
-              </w:rPr>
-            </w:pPr>
-            <w:r>
-              <w:rPr>
-                <w:rFonts w:ascii="Times New Roman" w:hAnsi="Times New Roman" w:cs="Times New Roman"/>
-                <w:b/>
-                <w:bCs/>
-                <w:i w:val="0"/>
-                <w:color w:val="000000"/>
-              </w:rPr>
-              <w:t xml:space="preserve">5. </w:t>
-            </w:r>
-            <w:r>
-              <w:rPr>
-                <w:rFonts w:ascii="Times New Roman" w:hAnsi="Times New Roman" w:cs="Times New Roman"/>
-                <w:b/>
-                <w:bCs/>
-                <w:i w:val="0"/>
-                <w:color w:val="000000"/>
-              </w:rPr>
-              <w:t>ROVARÁSZOK</w:t>
+            <w:tcW w:w="1271" w:type="dxa"/>
+            <w:tcBorders>
+              <w:top w:val="single" w:sz="4" w:space="0" w:color="000000"/>
+              <w:left w:val="single" w:sz="4" w:space="0" w:color="000000"/>
+              <w:bottom w:val="single" w:sz="4" w:space="0" w:color="000000"/>
+              <w:right w:val="single" w:sz="4" w:space="0" w:color="000000"/>
+            </w:tcBorders>
+            <w:vAlign w:val="center"/>
+          </w:tcPr>
+          <w:p>
+            <w:pPr>
+              <w:pStyle w:val="magyarazat"/>
+              <w:spacing w:before="60" w:after="60"/>
+              <w:jc w:val="center"/>
+              <w:rPr>
+                <w:rFonts w:ascii="Times New Roman" w:hAnsi="Times New Roman" w:cs="Times New Roman"/>
+                <w:b/>
+                <w:i w:val="0"/>
+                <w:color w:val="auto"/>
+              </w:rPr>
+            </w:pPr>
+            <w:r>
+              <w:rPr>
+                <w:rFonts w:ascii="Times New Roman" w:hAnsi="Times New Roman" w:cs="Times New Roman"/>
+                <w:b/>
+                <w:i w:val="0"/>
+                <w:color w:val="auto"/>
+              </w:rPr>
+              <w:t>ROV009</w:t>
+            </w:r>
+          </w:p>
+        </w:tc>
+        <w:tc>
+          <w:tcPr>
+            <w:tcW w:w="7088" w:type="dxa"/>
+            <w:tcBorders>
+              <w:top w:val="single" w:sz="4" w:space="0" w:color="000000"/>
+              <w:left w:val="single" w:sz="4" w:space="0" w:color="000000"/>
+              <w:bottom w:val="single" w:sz="4" w:space="0" w:color="000000"/>
+              <w:right w:val="single" w:sz="4" w:space="0" w:color="000000"/>
+            </w:tcBorders>
+            <w:vAlign w:val="center"/>
+          </w:tcPr>
+          <w:p>
+            <w:pPr>
+              <w:pStyle w:val="magyarazat"/>
+              <w:spacing w:before="60" w:after="60"/>
+              <w:jc w:val="both"/>
+              <w:rPr>
+                <w:rFonts w:ascii="Times New Roman" w:hAnsi="Times New Roman" w:cs="Times New Roman"/>
+                <w:i w:val="0"/>
+                <w:color w:val="000000"/>
+              </w:rPr>
+            </w:pPr>
+            <w:r>
+              <w:rPr>
+                <w:rFonts w:ascii="Times New Roman" w:hAnsi="Times New Roman" w:cs="Times New Roman"/>
+                <w:i w:val="0"/>
+                <w:color w:val="000000"/>
+              </w:rPr>
+              <w:t>Ha egy rovar alatt eltűnik a fonál, akkor egy véletlenszerű fonálra „elmenekül”, azaz bármelyik fonallal rendelkező tektonon megjelenhet.</w:t>
+            </w:r>
+          </w:p>
+        </w:tc>
+        <w:tc>
+          <w:tcPr>
+            <w:tcW w:w="850" w:type="dxa"/>
+            <w:tcBorders>
+              <w:top w:val="single" w:sz="4" w:space="0" w:color="000000"/>
+              <w:left w:val="single" w:sz="4" w:space="0" w:color="000000"/>
+              <w:bottom w:val="single" w:sz="4" w:space="0" w:color="000000"/>
+              <w:right w:val="single" w:sz="4" w:space="0" w:color="000000"/>
+            </w:tcBorders>
+          </w:tcPr>
+          <w:p>
+            <w:pPr>
+              <w:pStyle w:val="magyarazat"/>
+              <w:spacing w:before="60" w:after="60"/>
+              <w:jc w:val="center"/>
+              <w:rPr>
+                <w:rFonts w:ascii="Times New Roman" w:hAnsi="Times New Roman" w:cs="Times New Roman"/>
+                <w:i w:val="0"/>
+                <w:color w:val="000000"/>
+              </w:rPr>
+            </w:pPr>
+            <w:r>
+              <w:rPr>
+                <w:rFonts w:ascii="Times New Roman" w:hAnsi="Times New Roman" w:cs="Times New Roman"/>
+                <w:i w:val="0"/>
+                <w:color w:val="000000"/>
+              </w:rPr>
+              <w:t>N</w:t>
             </w:r>
           </w:p>
         </w:tc>
@@ -4349,98 +4390,49 @@
         </w:trPr>
         <w:tc>
           <w:tcPr>
-            <w:tcW w:w="1271" w:type="dxa"/>
-            <w:tcBorders>
-              <w:top w:val="single" w:sz="4" w:space="0" w:color="000000"/>
-              <w:left w:val="single" w:sz="4" w:space="0" w:color="000000"/>
-              <w:bottom w:val="single" w:sz="4" w:space="0" w:color="000000"/>
-              <w:right w:val="single" w:sz="4" w:space="0" w:color="000000"/>
-            </w:tcBorders>
-            <w:vAlign w:val="center"/>
-          </w:tcPr>
-          <w:p>
-            <w:pPr>
-              <w:pStyle w:val="magyarazat"/>
-              <w:spacing w:before="60" w:after="60"/>
-              <w:jc w:val="center"/>
-              <w:rPr>
-                <w:rFonts w:ascii="Times New Roman" w:hAnsi="Times New Roman" w:cs="Times New Roman"/>
-                <w:b/>
-                <w:i w:val="0"/>
-                <w:color w:val="auto"/>
-              </w:rPr>
-            </w:pPr>
-            <w:r>
-              <w:rPr>
-                <w:rFonts w:ascii="Times New Roman" w:hAnsi="Times New Roman" w:cs="Times New Roman"/>
-                <w:b/>
-                <w:i w:val="0"/>
-                <w:color w:val="auto"/>
-              </w:rPr>
-              <w:t>RVS001</w:t>
-            </w:r>
-          </w:p>
-        </w:tc>
-        <w:tc>
-          <w:tcPr>
-            <w:tcW w:w="7088" w:type="dxa"/>
-            <w:tcBorders>
-              <w:top w:val="single" w:sz="4" w:space="0" w:color="000000"/>
-              <w:left w:val="single" w:sz="4" w:space="0" w:color="000000"/>
-              <w:bottom w:val="single" w:sz="4" w:space="0" w:color="000000"/>
-              <w:right w:val="single" w:sz="4" w:space="0" w:color="000000"/>
-            </w:tcBorders>
-            <w:vAlign w:val="center"/>
-          </w:tcPr>
-          <w:p>
-            <w:pPr>
-              <w:pStyle w:val="magyarazat"/>
-              <w:spacing w:before="60" w:after="60"/>
-              <w:jc w:val="both"/>
-              <w:rPr>
-                <w:rFonts w:ascii="Times New Roman" w:hAnsi="Times New Roman" w:cs="Times New Roman"/>
-                <w:i w:val="0"/>
-                <w:color w:val="000000"/>
-              </w:rPr>
-            </w:pPr>
-            <w:r>
-              <w:rPr>
-                <w:rFonts w:ascii="Times New Roman" w:hAnsi="Times New Roman" w:cs="Times New Roman"/>
-                <w:i w:val="0"/>
-                <w:color w:val="000000"/>
-              </w:rPr>
-              <w:t>Minden rovarász 1-1 db rovart irányít.</w:t>
-            </w:r>
-          </w:p>
-        </w:tc>
-        <w:tc>
-          <w:tcPr>
-            <w:tcW w:w="850" w:type="dxa"/>
-            <w:tcBorders>
-              <w:top w:val="single" w:sz="4" w:space="0" w:color="000000"/>
-              <w:left w:val="single" w:sz="4" w:space="0" w:color="000000"/>
-              <w:bottom w:val="single" w:sz="4" w:space="0" w:color="000000"/>
-              <w:right w:val="single" w:sz="4" w:space="0" w:color="000000"/>
-            </w:tcBorders>
-          </w:tcPr>
-          <w:p>
-            <w:pPr>
-              <w:pStyle w:val="magyarazat"/>
-              <w:spacing w:before="60" w:after="60"/>
-              <w:jc w:val="center"/>
-              <w:rPr>
-                <w:rFonts w:ascii="Times New Roman" w:hAnsi="Times New Roman" w:cs="Times New Roman"/>
-                <w:i w:val="0"/>
-                <w:color w:val="000000"/>
-              </w:rPr>
-            </w:pPr>
-            <w:r>
-              <w:rPr>
-                <w:rFonts w:ascii="Times New Roman" w:hAnsi="Times New Roman" w:cs="Times New Roman"/>
-                <w:i w:val="0"/>
-                <w:color w:val="000000"/>
-              </w:rPr>
-              <w:t>N</w:t>
+            <w:tcW w:w="9209" w:type="dxa"/>
+            <w:gridSpan w:val="3"/>
+            <w:tcBorders>
+              <w:top w:val="single" w:sz="4" w:space="0" w:color="000000"/>
+              <w:left w:val="single" w:sz="4" w:space="0" w:color="000000"/>
+              <w:bottom w:val="single" w:sz="4" w:space="0" w:color="000000"/>
+              <w:right w:val="single" w:sz="4" w:space="0" w:color="000000"/>
+            </w:tcBorders>
+            <w:shd w:val="clear" w:color="auto" w:fill="E8E8E8" w:themeFill="background2"/>
+            <w:vAlign w:val="center"/>
+          </w:tcPr>
+          <w:p>
+            <w:pPr>
+              <w:pStyle w:val="magyarazat"/>
+              <w:spacing w:before="60" w:after="60"/>
+              <w:jc w:val="center"/>
+              <w:rPr>
+                <w:rFonts w:ascii="Times New Roman" w:hAnsi="Times New Roman" w:cs="Times New Roman"/>
+                <w:b/>
+                <w:bCs/>
+                <w:i w:val="0"/>
+                <w:color w:val="000000"/>
+              </w:rPr>
+            </w:pPr>
+            <w:r>
+              <w:rPr>
+                <w:rFonts w:ascii="Times New Roman" w:hAnsi="Times New Roman" w:cs="Times New Roman"/>
+                <w:b/>
+                <w:bCs/>
+                <w:i w:val="0"/>
+                <w:color w:val="000000"/>
+              </w:rPr>
+              <w:t xml:space="preserve">5. </w:t>
+            </w:r>
+            <w:r>
+              <w:rPr>
+                <w:rFonts w:ascii="Times New Roman" w:hAnsi="Times New Roman" w:cs="Times New Roman"/>
+                <w:b/>
+                <w:bCs/>
+                <w:i w:val="0"/>
+                <w:color w:val="000000"/>
+              </w:rPr>
+              <w:t>ROVARÁSZOK</w:t>
             </w:r>
           </w:p>
         </w:tc>
@@ -4480,6 +4472,108 @@
                 <w:color w:val="auto"/>
               </w:rPr>
               <w:lastRenderedPageBreak/>
+              <w:t>RVS001</w:t>
+            </w:r>
+          </w:p>
+        </w:tc>
+        <w:tc>
+          <w:tcPr>
+            <w:tcW w:w="7088" w:type="dxa"/>
+            <w:tcBorders>
+              <w:top w:val="single" w:sz="4" w:space="0" w:color="000000"/>
+              <w:left w:val="single" w:sz="4" w:space="0" w:color="000000"/>
+              <w:bottom w:val="single" w:sz="4" w:space="0" w:color="000000"/>
+              <w:right w:val="single" w:sz="4" w:space="0" w:color="000000"/>
+            </w:tcBorders>
+            <w:vAlign w:val="center"/>
+          </w:tcPr>
+          <w:p>
+            <w:pPr>
+              <w:pStyle w:val="magyarazat"/>
+              <w:spacing w:before="60" w:after="60"/>
+              <w:jc w:val="both"/>
+              <w:rPr>
+                <w:rFonts w:ascii="Times New Roman" w:hAnsi="Times New Roman" w:cs="Times New Roman"/>
+                <w:i w:val="0"/>
+                <w:color w:val="000000"/>
+              </w:rPr>
+            </w:pPr>
+            <w:r>
+              <w:rPr>
+                <w:rFonts w:ascii="Times New Roman" w:hAnsi="Times New Roman" w:cs="Times New Roman"/>
+                <w:i w:val="0"/>
+                <w:color w:val="000000"/>
+              </w:rPr>
+              <w:t>Minden rovarász 1-1 db rovart irányít.</w:t>
+            </w:r>
+          </w:p>
+        </w:tc>
+        <w:tc>
+          <w:tcPr>
+            <w:tcW w:w="850" w:type="dxa"/>
+            <w:tcBorders>
+              <w:top w:val="single" w:sz="4" w:space="0" w:color="000000"/>
+              <w:left w:val="single" w:sz="4" w:space="0" w:color="000000"/>
+              <w:bottom w:val="single" w:sz="4" w:space="0" w:color="000000"/>
+              <w:right w:val="single" w:sz="4" w:space="0" w:color="000000"/>
+            </w:tcBorders>
+          </w:tcPr>
+          <w:p>
+            <w:pPr>
+              <w:pStyle w:val="magyarazat"/>
+              <w:spacing w:before="60" w:after="60"/>
+              <w:jc w:val="center"/>
+              <w:rPr>
+                <w:rFonts w:ascii="Times New Roman" w:hAnsi="Times New Roman" w:cs="Times New Roman"/>
+                <w:i w:val="0"/>
+                <w:color w:val="000000"/>
+              </w:rPr>
+            </w:pPr>
+            <w:r>
+              <w:rPr>
+                <w:rFonts w:ascii="Times New Roman" w:hAnsi="Times New Roman" w:cs="Times New Roman"/>
+                <w:i w:val="0"/>
+                <w:color w:val="000000"/>
+              </w:rPr>
+              <w:t>N</w:t>
+            </w:r>
+          </w:p>
+        </w:tc>
+      </w:tr>
+      <w:tr>
+        <w:trPr>
+          <w:cantSplit/>
+        </w:trPr>
+        <w:tc>
+          <w:tcPr>
+            <w:tcW w:w="1271" w:type="dxa"/>
+            <w:tcBorders>
+              <w:top w:val="single" w:sz="4" w:space="0" w:color="000000"/>
+              <w:left w:val="single" w:sz="4" w:space="0" w:color="000000"/>
+              <w:bottom w:val="single" w:sz="4" w:space="0" w:color="000000"/>
+              <w:right w:val="single" w:sz="4" w:space="0" w:color="000000"/>
+            </w:tcBorders>
+            <w:vAlign w:val="center"/>
+          </w:tcPr>
+          <w:p>
+            <w:pPr>
+              <w:pStyle w:val="magyarazat"/>
+              <w:spacing w:before="60" w:after="60"/>
+              <w:jc w:val="center"/>
+              <w:rPr>
+                <w:rFonts w:ascii="Times New Roman" w:hAnsi="Times New Roman" w:cs="Times New Roman"/>
+                <w:b/>
+                <w:i w:val="0"/>
+                <w:color w:val="auto"/>
+              </w:rPr>
+            </w:pPr>
+            <w:r>
+              <w:rPr>
+                <w:rFonts w:ascii="Times New Roman" w:hAnsi="Times New Roman" w:cs="Times New Roman"/>
+                <w:b/>
+                <w:i w:val="0"/>
+                <w:color w:val="auto"/>
+              </w:rPr>
               <w:t>RVS002</w:t>
             </w:r>
           </w:p>

</xml_diff>